<commit_message>
#77 Updated Rapid Prototyping
</commit_message>
<xml_diff>
--- a/Deliverable-2/Rapid Prototyping.docx
+++ b/Deliverable-2/Rapid Prototyping.docx
@@ -171,10 +171,28 @@
           <w:i/>
           <w:lang w:val="en-CA"/>
         </w:rPr>
-        <w:t>Layout</w:t>
-      </w:r>
-    </w:p>
-    <w:p>
+        <w:t>l</w:t>
+      </w:r>
+      <w:r>
+        <w:rPr>
+          <w:i/>
+          <w:lang w:val="en-CA"/>
+        </w:rPr>
+        <w:t>ayout</w:t>
+      </w:r>
+      <w:r>
+        <w:rPr>
+          <w:i/>
+          <w:lang w:val="en-CA"/>
+        </w:rPr>
+        <w:t xml:space="preserve"> of the system</w:t>
+      </w:r>
+    </w:p>
+    <w:p>
+      <w:pPr>
+        <w:ind w:firstLine="720"/>
+        <w:jc w:val="both"/>
+      </w:pPr>
       <w:r>
         <w:t xml:space="preserve">Upon accessing the </w:t>
       </w:r>
@@ -184,7 +202,13 @@
       </w:r>
       <w:proofErr w:type="spellEnd"/>
       <w:r>
-        <w:t xml:space="preserve"> website, the user is welcomed with a message and has the choice to login via the tab or by clicking the “click here” link.  These will redirect the user to the Login page.</w:t>
+        <w:t xml:space="preserve"> website, the user is welcomed with a message and has the choice to login via the tab or by clicking the “click here” link.  These will redirect the user to </w:t>
+      </w:r>
+      <w:r>
+        <w:t>the</w:t>
+      </w:r>
+      <w:r>
+        <w:t xml:space="preserve"> Login page.</w:t>
       </w:r>
       <w:r>
         <w:t xml:space="preserve"> The </w:t>
@@ -292,39 +316,28 @@
         </w:rPr>
         <w:t xml:space="preserve">Interface </w:t>
       </w:r>
+      <w:proofErr w:type="spellStart"/>
       <w:r>
         <w:rPr>
           <w:i/>
           <w:lang w:val="en-CA"/>
         </w:rPr>
-        <w:t>Mock</w:t>
-      </w:r>
-      <w:r>
+        <w:t>Mockup</w:t>
+      </w:r>
+      <w:proofErr w:type="spellEnd"/>
+    </w:p>
+    <w:p>
+      <w:pPr>
         <w:rPr>
           <w:i/>
           <w:lang w:val="en-CA"/>
         </w:rPr>
-        <w:t>-</w:t>
-      </w:r>
-      <w:r>
-        <w:rPr>
-          <w:i/>
-          <w:lang w:val="en-CA"/>
-        </w:rPr>
-        <w:t>up</w:t>
-      </w:r>
-    </w:p>
-    <w:p>
-      <w:pPr>
-        <w:rPr>
-          <w:i/>
-          <w:lang w:val="en-CA"/>
-        </w:rPr>
-      </w:pPr>
-      <w:r>
-        <w:rPr>
-          <w:i/>
-          <w:lang w:val="fr-CA"/>
+      </w:pPr>
+      <w:r>
+        <w:rPr>
+          <w:i/>
+          <w:noProof/>
+          <w:lang w:val="fr-CA" w:eastAsia="fr-CA"/>
         </w:rPr>
         <w:drawing>
           <wp:inline distT="0" distB="0" distL="0" distR="0">
@@ -382,10 +395,20 @@
         <w:rPr>
           <w:i/>
         </w:rPr>
-        <w:t xml:space="preserve"> Login interface mock-up</w:t>
-      </w:r>
-    </w:p>
-    <w:p>
+        <w:t xml:space="preserve"> Login interface mock</w:t>
+      </w:r>
+      <w:r>
+        <w:rPr>
+          <w:i/>
+        </w:rPr>
+        <w:t>up</w:t>
+      </w:r>
+    </w:p>
+    <w:p>
+      <w:pPr>
+        <w:ind w:firstLine="720"/>
+        <w:jc w:val="both"/>
+      </w:pPr>
       <w:r>
         <w:t>For the</w:t>
       </w:r>
@@ -440,7 +463,7 @@
         <w:t xml:space="preserve">the </w:t>
       </w:r>
       <w:r>
-        <w:t>‘Login’</w:t>
+        <w:t>“Login”</w:t>
       </w:r>
       <w:r>
         <w:t xml:space="preserve"> button</w:t>
@@ -461,7 +484,13 @@
         <w:t xml:space="preserve">. </w:t>
       </w:r>
       <w:r>
-        <w:t>The system will redirect to another page if the Login is successful, else it will display an error message.</w:t>
+        <w:t xml:space="preserve">The system will redirect to </w:t>
+      </w:r>
+      <w:r>
+        <w:t>another page if the l</w:t>
+      </w:r>
+      <w:r>
+        <w:t>ogin is successful, else it will display an error message.</w:t>
       </w:r>
       <w:r>
         <w:t xml:space="preserve"> </w:t>
@@ -623,6 +652,10 @@
       </w:pPr>
     </w:p>
     <w:p>
+      <w:pPr>
+        <w:ind w:firstLine="720"/>
+        <w:jc w:val="both"/>
+      </w:pPr>
       <w:r>
         <w:t>If the administrator logs in, additional tabs appear on top. These are “Courses”, “Users”, “Schedule Planner”, “Profile” as well as a “Logout”</w:t>
       </w:r>
@@ -630,7 +663,11 @@
         <w:t xml:space="preserve"> tab, as shown in Figure 3.</w:t>
       </w:r>
       <w:r>
-        <w:t xml:space="preserve"> If logged in as a student, the user cannot see the “Courses” and “Users”</w:t>
+        <w:t xml:space="preserve"> If logged in as a student, </w:t>
+      </w:r>
+      <w:r>
+        <w:lastRenderedPageBreak/>
+        <w:t>the user cannot see the “Courses” and “Users”</w:t>
       </w:r>
       <w:r>
         <w:t xml:space="preserve"> tabs, as shown in Figure 4, as these can only be </w:t>
@@ -652,7 +689,6 @@
         <w:rPr>
           <w:i/>
         </w:rPr>
-        <w:lastRenderedPageBreak/>
         <w:t>7.1.</w:t>
       </w:r>
       <w:r>
@@ -665,7 +701,19 @@
         <w:rPr>
           <w:i/>
         </w:rPr>
-        <w:t xml:space="preserve"> Generate Schedule Interface Mock-up</w:t>
+        <w:t xml:space="preserve"> Generate Schedule </w:t>
+      </w:r>
+      <w:r>
+        <w:rPr>
+          <w:i/>
+        </w:rPr>
+        <w:t>Interface Mock</w:t>
+      </w:r>
+      <w:r>
+        <w:rPr>
+          <w:i/>
+        </w:rPr>
+        <w:t>up</w:t>
       </w:r>
     </w:p>
     <w:p>
@@ -730,12 +778,67 @@
         <w:rPr>
           <w:i/>
         </w:rPr>
-        <w:t xml:space="preserve"> Generate Schedule Interface Mock-up</w:t>
-      </w:r>
-    </w:p>
-    <w:p>
-      <w:r>
-        <w:t xml:space="preserve">Both users </w:t>
+        <w:t xml:space="preserve"> G</w:t>
+      </w:r>
+      <w:r>
+        <w:rPr>
+          <w:i/>
+        </w:rPr>
+        <w:t xml:space="preserve">enerate </w:t>
+      </w:r>
+      <w:r>
+        <w:rPr>
+          <w:i/>
+        </w:rPr>
+        <w:t>s</w:t>
+      </w:r>
+      <w:r>
+        <w:rPr>
+          <w:i/>
+        </w:rPr>
+        <w:t xml:space="preserve">chedule </w:t>
+      </w:r>
+      <w:r>
+        <w:rPr>
+          <w:i/>
+        </w:rPr>
+        <w:t>i</w:t>
+      </w:r>
+      <w:r>
+        <w:rPr>
+          <w:i/>
+        </w:rPr>
+        <w:t xml:space="preserve">nterface </w:t>
+      </w:r>
+      <w:r>
+        <w:rPr>
+          <w:i/>
+        </w:rPr>
+        <w:t>m</w:t>
+      </w:r>
+      <w:r>
+        <w:rPr>
+          <w:i/>
+        </w:rPr>
+        <w:t>ock</w:t>
+      </w:r>
+      <w:r>
+        <w:rPr>
+          <w:i/>
+        </w:rPr>
+        <w:t>up</w:t>
+      </w:r>
+    </w:p>
+    <w:p>
+      <w:pPr>
+        <w:ind w:firstLine="720"/>
+        <w:jc w:val="both"/>
+      </w:pPr>
+      <w:r>
+        <w:t>All users</w:t>
+      </w:r>
+      <w:r>
+        <w:t xml:space="preserve"> </w:t>
       </w:r>
       <w:r>
         <w:t>have a</w:t>
@@ -753,7 +856,10 @@
         <w:t>”</w:t>
       </w:r>
       <w:r>
-        <w:t xml:space="preserve"> tab, which, upon clicking, redirects </w:t>
+        <w:t xml:space="preserve"> tab, which</w:t>
+      </w:r>
+      <w:r>
+        <w:t xml:space="preserve"> upon clicking, redirects </w:t>
       </w:r>
       <w:r>
         <w:t xml:space="preserve">the user </w:t>
@@ -765,7 +871,10 @@
         <w:t xml:space="preserve">The user can select their preferences by checking one or more days of the week and select a starting and ending time. The user has the option of choosing which years can be displayed. </w:t>
       </w:r>
       <w:r>
-        <w:t>Also, t</w:t>
+        <w:t>Additionally</w:t>
+      </w:r>
+      <w:r>
+        <w:t>, t</w:t>
       </w:r>
       <w:r>
         <w:t xml:space="preserve">he “Viewed Saved Schedules” operation </w:t>
@@ -778,26 +887,118 @@
       </w:r>
     </w:p>
     <w:p>
-      <w:pPr>
+      <w:r>
+        <w:rPr>
+          <w:noProof/>
+          <w:lang w:val="fr-CA" w:eastAsia="fr-CA"/>
+        </w:rPr>
+        <w:drawing>
+          <wp:inline distT="0" distB="0" distL="0" distR="0">
+            <wp:extent cx="5943600" cy="2773680"/>
+            <wp:effectExtent l="19050" t="0" r="0" b="0"/>
+            <wp:docPr id="8" name="Image 7" descr="Generate schedule 2.png"/>
+            <wp:cNvGraphicFramePr>
+              <a:graphicFrameLocks xmlns:a="http://schemas.openxmlformats.org/drawingml/2006/main" noChangeAspect="1"/>
+            </wp:cNvGraphicFramePr>
+            <a:graphic xmlns:a="http://schemas.openxmlformats.org/drawingml/2006/main">
+              <a:graphicData uri="http://schemas.openxmlformats.org/drawingml/2006/picture">
+                <pic:pic xmlns:pic="http://schemas.openxmlformats.org/drawingml/2006/picture">
+                  <pic:nvPicPr>
+                    <pic:cNvPr id="0" name="Generate schedule 2.png"/>
+                    <pic:cNvPicPr/>
+                  </pic:nvPicPr>
+                  <pic:blipFill>
+                    <a:blip r:embed="rId10" cstate="print"/>
+                    <a:stretch>
+                      <a:fillRect/>
+                    </a:stretch>
+                  </pic:blipFill>
+                  <pic:spPr>
+                    <a:xfrm>
+                      <a:off x="0" y="0"/>
+                      <a:ext cx="5943600" cy="2773680"/>
+                    </a:xfrm>
+                    <a:prstGeom prst="rect">
+                      <a:avLst/>
+                    </a:prstGeom>
+                  </pic:spPr>
+                </pic:pic>
+              </a:graphicData>
+            </a:graphic>
+          </wp:inline>
+        </w:drawing>
+      </w:r>
+    </w:p>
+    <w:p>
+      <w:pPr>
+        <w:jc w:val="center"/>
+        <w:rPr>
+          <w:i/>
+        </w:rPr>
+      </w:pPr>
+      <w:proofErr w:type="gramStart"/>
+      <w:r>
+        <w:rPr>
+          <w:i/>
+        </w:rPr>
+        <w:t>Figure 6</w:t>
+      </w:r>
+      <w:r>
+        <w:rPr>
+          <w:i/>
+        </w:rPr>
+        <w:t>.</w:t>
+      </w:r>
+      <w:proofErr w:type="gramEnd"/>
+      <w:r>
+        <w:rPr>
+          <w:i/>
+        </w:rPr>
+        <w:t xml:space="preserve"> </w:t>
+      </w:r>
+      <w:proofErr w:type="gramStart"/>
+      <w:r>
+        <w:rPr>
+          <w:i/>
+        </w:rPr>
+        <w:t>Classes</w:t>
+      </w:r>
+      <w:proofErr w:type="gramEnd"/>
+      <w:r>
+        <w:rPr>
+          <w:i/>
+        </w:rPr>
+        <w:t xml:space="preserve"> sections view</w:t>
+      </w:r>
+    </w:p>
+    <w:p>
+      <w:pPr>
+        <w:ind w:firstLine="720"/>
         <w:jc w:val="both"/>
-        <w:rPr>
-          <w:i/>
-        </w:rPr>
-      </w:pPr>
-      <w:r>
-        <w:rPr>
-          <w:i/>
-        </w:rPr>
+      </w:pPr>
+      <w:r>
+        <w:t>Upon</w:t>
+      </w:r>
+      <w:r>
+        <w:t xml:space="preserve"> clicking the “Generate Schedule” button, classes are displayed along with their sections, as shown in Figure 6. The user may check the boxes next to the preferred sections.</w:t>
+      </w:r>
+    </w:p>
+    <w:p/>
+    <w:p/>
+    <w:p>
+      <w:pPr>
+        <w:jc w:val="both"/>
+        <w:rPr>
+          <w:i/>
+        </w:rPr>
+      </w:pPr>
+      <w:r>
+        <w:rPr>
+          <w:i/>
+        </w:rPr>
+        <w:lastRenderedPageBreak/>
         <w:t>7.1.4 Courses and Users Managers Mockup</w:t>
       </w:r>
-    </w:p>
-    <w:p>
-      <w:pPr>
-        <w:jc w:val="both"/>
-        <w:rPr>
-          <w:i/>
-        </w:rPr>
-      </w:pPr>
     </w:p>
     <w:p>
       <w:pPr>
@@ -812,7 +1013,7 @@
           <wp:inline distT="0" distB="0" distL="0" distR="0">
             <wp:extent cx="5943600" cy="2783840"/>
             <wp:effectExtent l="19050" t="0" r="0" b="0"/>
-            <wp:docPr id="10" name="Image 9" descr="Courses page.png"/>
+            <wp:docPr id="6" name="Image 5" descr="Courses page.png"/>
             <wp:cNvGraphicFramePr>
               <a:graphicFrameLocks xmlns:a="http://schemas.openxmlformats.org/drawingml/2006/main" noChangeAspect="1"/>
             </wp:cNvGraphicFramePr>
@@ -824,7 +1025,7 @@
                     <pic:cNvPicPr/>
                   </pic:nvPicPr>
                   <pic:blipFill>
-                    <a:blip r:embed="rId10" cstate="print"/>
+                    <a:blip r:embed="rId11" cstate="print"/>
                     <a:stretch>
                       <a:fillRect/>
                     </a:stretch>
@@ -863,7 +1064,7 @@
         <w:rPr>
           <w:i/>
         </w:rPr>
-        <w:t>5</w:t>
+        <w:t>7</w:t>
       </w:r>
       <w:r>
         <w:rPr>
@@ -876,34 +1077,14 @@
         <w:rPr>
           <w:i/>
         </w:rPr>
-        <w:t xml:space="preserve"> Course</w:t>
-      </w:r>
-      <w:r>
-        <w:rPr>
-          <w:i/>
-        </w:rPr>
-        <w:t>s</w:t>
-      </w:r>
-      <w:r>
-        <w:rPr>
-          <w:i/>
-        </w:rPr>
         <w:t xml:space="preserve"> </w:t>
       </w:r>
       <w:r>
         <w:rPr>
           <w:i/>
         </w:rPr>
-        <w:t>managers for the administrator user</w:t>
-      </w:r>
-    </w:p>
-    <w:p>
-      <w:pPr>
-        <w:jc w:val="center"/>
-        <w:rPr>
-          <w:i/>
-        </w:rPr>
-      </w:pPr>
+        <w:t>Courses list view as an administrator</w:t>
+      </w:r>
     </w:p>
     <w:p>
       <w:pPr>
@@ -918,12 +1099,11 @@
           <w:noProof/>
           <w:lang w:val="fr-CA" w:eastAsia="fr-CA"/>
         </w:rPr>
-        <w:lastRenderedPageBreak/>
         <w:drawing>
           <wp:inline distT="0" distB="0" distL="0" distR="0">
-            <wp:extent cx="5943600" cy="4348480"/>
+            <wp:extent cx="5943600" cy="3990975"/>
             <wp:effectExtent l="19050" t="0" r="0" b="0"/>
-            <wp:docPr id="9" name="Image 8" descr="Users.png"/>
+            <wp:docPr id="7" name="Image 6" descr="Manage Course.png"/>
             <wp:cNvGraphicFramePr>
               <a:graphicFrameLocks xmlns:a="http://schemas.openxmlformats.org/drawingml/2006/main" noChangeAspect="1"/>
             </wp:cNvGraphicFramePr>
@@ -931,11 +1111,11 @@
               <a:graphicData uri="http://schemas.openxmlformats.org/drawingml/2006/picture">
                 <pic:pic xmlns:pic="http://schemas.openxmlformats.org/drawingml/2006/picture">
                   <pic:nvPicPr>
-                    <pic:cNvPr id="0" name="Users.png"/>
+                    <pic:cNvPr id="0" name="Manage Course.png"/>
                     <pic:cNvPicPr/>
                   </pic:nvPicPr>
                   <pic:blipFill>
-                    <a:blip r:embed="rId11" cstate="print"/>
+                    <a:blip r:embed="rId12" cstate="print"/>
                     <a:stretch>
                       <a:fillRect/>
                     </a:stretch>
@@ -943,7 +1123,7 @@
                   <pic:spPr>
                     <a:xfrm>
                       <a:off x="0" y="0"/>
-                      <a:ext cx="5943600" cy="4348480"/>
+                      <a:ext cx="5943600" cy="3990975"/>
                     </a:xfrm>
                     <a:prstGeom prst="rect">
                       <a:avLst/>
@@ -974,7 +1154,7 @@
         <w:rPr>
           <w:i/>
         </w:rPr>
-        <w:t>6</w:t>
+        <w:t>8</w:t>
       </w:r>
       <w:r>
         <w:rPr>
@@ -989,11 +1169,108 @@
         </w:rPr>
         <w:t xml:space="preserve"> </w:t>
       </w:r>
+      <w:r>
+        <w:rPr>
+          <w:i/>
+        </w:rPr>
+        <w:t>Courses manager view</w:t>
+      </w:r>
+      <w:r>
+        <w:rPr>
+          <w:i/>
+        </w:rPr>
+        <w:t xml:space="preserve"> as an administrator</w:t>
+      </w:r>
+    </w:p>
+    <w:p>
+      <w:pPr>
+        <w:jc w:val="center"/>
+        <w:rPr>
+          <w:i/>
+        </w:rPr>
+      </w:pPr>
+      <w:r>
+        <w:rPr>
+          <w:i/>
+          <w:noProof/>
+          <w:lang w:val="fr-CA" w:eastAsia="fr-CA"/>
+        </w:rPr>
+        <w:lastRenderedPageBreak/>
+        <w:drawing>
+          <wp:inline distT="0" distB="0" distL="0" distR="0">
+            <wp:extent cx="5943600" cy="3203575"/>
+            <wp:effectExtent l="19050" t="0" r="0" b="0"/>
+            <wp:docPr id="5" name="Image 4" descr="Users manager.png"/>
+            <wp:cNvGraphicFramePr>
+              <a:graphicFrameLocks xmlns:a="http://schemas.openxmlformats.org/drawingml/2006/main" noChangeAspect="1"/>
+            </wp:cNvGraphicFramePr>
+            <a:graphic xmlns:a="http://schemas.openxmlformats.org/drawingml/2006/main">
+              <a:graphicData uri="http://schemas.openxmlformats.org/drawingml/2006/picture">
+                <pic:pic xmlns:pic="http://schemas.openxmlformats.org/drawingml/2006/picture">
+                  <pic:nvPicPr>
+                    <pic:cNvPr id="0" name="Users manager.png"/>
+                    <pic:cNvPicPr/>
+                  </pic:nvPicPr>
+                  <pic:blipFill>
+                    <a:blip r:embed="rId13" cstate="print"/>
+                    <a:stretch>
+                      <a:fillRect/>
+                    </a:stretch>
+                  </pic:blipFill>
+                  <pic:spPr>
+                    <a:xfrm>
+                      <a:off x="0" y="0"/>
+                      <a:ext cx="5943600" cy="3203575"/>
+                    </a:xfrm>
+                    <a:prstGeom prst="rect">
+                      <a:avLst/>
+                    </a:prstGeom>
+                  </pic:spPr>
+                </pic:pic>
+              </a:graphicData>
+            </a:graphic>
+          </wp:inline>
+        </w:drawing>
+      </w:r>
+    </w:p>
+    <w:p>
+      <w:pPr>
+        <w:jc w:val="center"/>
+        <w:rPr>
+          <w:i/>
+        </w:rPr>
+      </w:pPr>
       <w:proofErr w:type="gramStart"/>
       <w:r>
         <w:rPr>
           <w:i/>
         </w:rPr>
+        <w:t xml:space="preserve">Figure </w:t>
+      </w:r>
+      <w:r>
+        <w:rPr>
+          <w:i/>
+        </w:rPr>
+        <w:t>9</w:t>
+      </w:r>
+      <w:r>
+        <w:rPr>
+          <w:i/>
+        </w:rPr>
+        <w:t>.</w:t>
+      </w:r>
+      <w:proofErr w:type="gramEnd"/>
+      <w:r>
+        <w:rPr>
+          <w:i/>
+        </w:rPr>
+        <w:t xml:space="preserve"> </w:t>
+      </w:r>
+      <w:proofErr w:type="gramStart"/>
+      <w:r>
+        <w:rPr>
+          <w:i/>
+        </w:rPr>
         <w:t>Users</w:t>
       </w:r>
       <w:proofErr w:type="gramEnd"/>
@@ -1001,85 +1278,25 @@
         <w:rPr>
           <w:i/>
         </w:rPr>
-        <w:t xml:space="preserve"> managers for the administrator user</w:t>
-      </w:r>
-    </w:p>
-    <w:p>
-      <w:pPr>
-        <w:pStyle w:val="Paragraphedeliste"/>
-        <w:numPr>
-          <w:ilvl w:val="0"/>
-          <w:numId w:val="1"/>
-        </w:numPr>
-        <w:jc w:val="both"/>
-      </w:pPr>
-      <w:r>
-        <w:t>Student Record View</w:t>
-      </w:r>
-    </w:p>
-    <w:p>
-      <w:pPr>
-        <w:pStyle w:val="Paragraphedeliste"/>
-        <w:numPr>
-          <w:ilvl w:val="0"/>
-          <w:numId w:val="1"/>
-        </w:numPr>
-        <w:jc w:val="both"/>
-      </w:pPr>
-      <w:r>
-        <w:t>View Schedule</w:t>
-      </w:r>
-    </w:p>
-    <w:p>
-      <w:pPr>
-        <w:jc w:val="both"/>
-        <w:rPr>
-          <w:b/>
-        </w:rPr>
-      </w:pPr>
-      <w:r>
-        <w:rPr>
-          <w:b/>
-        </w:rPr>
-        <w:t>7.</w:t>
-      </w:r>
-      <w:r>
-        <w:rPr>
-          <w:b/>
-        </w:rPr>
-        <w:t xml:space="preserve">2 </w:t>
-      </w:r>
-      <w:r>
-        <w:rPr>
-          <w:b/>
-        </w:rPr>
-        <w:t>Risk</w:t>
-      </w:r>
-    </w:p>
-    <w:p>
-      <w:pPr>
-        <w:jc w:val="both"/>
-        <w:rPr>
-          <w:b/>
-        </w:rPr>
-      </w:pPr>
-      <w:r>
-        <w:rPr>
-          <w:b/>
-        </w:rPr>
-        <w:t>7.</w:t>
-      </w:r>
-      <w:r>
-        <w:rPr>
-          <w:b/>
-        </w:rPr>
-        <w:t>2</w:t>
-      </w:r>
-      <w:r>
-        <w:rPr>
-          <w:b/>
-        </w:rPr>
-        <w:t>.1 Framework</w:t>
+        <w:t xml:space="preserve"> manager</w:t>
+      </w:r>
+      <w:r>
+        <w:rPr>
+          <w:i/>
+        </w:rPr>
+        <w:t xml:space="preserve"> </w:t>
+      </w:r>
+      <w:r>
+        <w:rPr>
+          <w:i/>
+        </w:rPr>
+        <w:t>view</w:t>
+      </w:r>
+      <w:r>
+        <w:rPr>
+          <w:i/>
+        </w:rPr>
+        <w:t xml:space="preserve"> as an administrator</w:t>
       </w:r>
     </w:p>
     <w:p>
@@ -1088,6 +1305,166 @@
         <w:jc w:val="both"/>
       </w:pPr>
       <w:r>
+        <w:t>Logged</w:t>
+      </w:r>
+      <w:r>
+        <w:t xml:space="preserve"> in</w:t>
+      </w:r>
+      <w:r>
+        <w:t xml:space="preserve"> as an administrator, the user </w:t>
+      </w:r>
+      <w:r>
+        <w:t xml:space="preserve">can manage the courses list as well as the users list. </w:t>
+      </w:r>
+      <w:r>
+        <w:t xml:space="preserve">The user has to privilege of modifying an entry </w:t>
+      </w:r>
+      <w:r>
+        <w:t xml:space="preserve">or delete it </w:t>
+      </w:r>
+      <w:r>
+        <w:t xml:space="preserve">from the database </w:t>
+      </w:r>
+      <w:r>
+        <w:t>using the tables</w:t>
+      </w:r>
+      <w:r>
+        <w:t xml:space="preserve"> </w:t>
+      </w:r>
+      <w:r>
+        <w:t xml:space="preserve">shown in Figure </w:t>
+      </w:r>
+      <w:r>
+        <w:t>8</w:t>
+      </w:r>
+      <w:r>
+        <w:t xml:space="preserve"> and Figure </w:t>
+      </w:r>
+      <w:r>
+        <w:t>9</w:t>
+      </w:r>
+      <w:r>
+        <w:t xml:space="preserve">. </w:t>
+      </w:r>
+      <w:r>
+        <w:t xml:space="preserve">On the right navigation bar, </w:t>
+      </w:r>
+      <w:r>
+        <w:t>there is the operation to</w:t>
+      </w:r>
+      <w:r>
+        <w:t xml:space="preserve"> “</w:t>
+      </w:r>
+      <w:r>
+        <w:t>Create User</w:t>
+      </w:r>
+      <w:r>
+        <w:t xml:space="preserve">” </w:t>
+      </w:r>
+      <w:r>
+        <w:t xml:space="preserve">or “Create Course”, </w:t>
+      </w:r>
+      <w:r>
+        <w:t xml:space="preserve">which allows the administrator to add a </w:t>
+      </w:r>
+      <w:r>
+        <w:t>user</w:t>
+      </w:r>
+      <w:r>
+        <w:t xml:space="preserve"> or a </w:t>
+      </w:r>
+      <w:r>
+        <w:t xml:space="preserve">course </w:t>
+      </w:r>
+      <w:r>
+        <w:t xml:space="preserve">directly </w:t>
+      </w:r>
+      <w:r>
+        <w:t>to the database.</w:t>
+      </w:r>
+      <w:r>
+        <w:t xml:space="preserve"> </w:t>
+      </w:r>
+      <w:r>
+        <w:t xml:space="preserve">The administrator also has the option of listing the courses, </w:t>
+      </w:r>
+      <w:r>
+        <w:t>which</w:t>
+      </w:r>
+      <w:r>
+        <w:t xml:space="preserve"> shows the prerequisite</w:t>
+      </w:r>
+      <w:r>
+        <w:t>s for each course</w:t>
+      </w:r>
+      <w:r>
+        <w:t xml:space="preserve">, </w:t>
+      </w:r>
+      <w:r>
+        <w:t>as in Figure 6</w:t>
+      </w:r>
+      <w:r>
+        <w:t xml:space="preserve">, as well as listing the users. </w:t>
+      </w:r>
+    </w:p>
+    <w:p>
+      <w:pPr>
+        <w:jc w:val="both"/>
+        <w:rPr>
+          <w:b/>
+        </w:rPr>
+      </w:pPr>
+      <w:r>
+        <w:rPr>
+          <w:b/>
+        </w:rPr>
+        <w:t>7.</w:t>
+      </w:r>
+      <w:r>
+        <w:rPr>
+          <w:b/>
+        </w:rPr>
+        <w:t xml:space="preserve">2 </w:t>
+      </w:r>
+      <w:r>
+        <w:rPr>
+          <w:b/>
+        </w:rPr>
+        <w:t>Risk</w:t>
+      </w:r>
+    </w:p>
+    <w:p>
+      <w:pPr>
+        <w:jc w:val="both"/>
+        <w:rPr>
+          <w:b/>
+        </w:rPr>
+      </w:pPr>
+      <w:r>
+        <w:rPr>
+          <w:b/>
+        </w:rPr>
+        <w:t>7.</w:t>
+      </w:r>
+      <w:r>
+        <w:rPr>
+          <w:b/>
+        </w:rPr>
+        <w:t>2</w:t>
+      </w:r>
+      <w:r>
+        <w:rPr>
+          <w:b/>
+        </w:rPr>
+        <w:t>.1 Framework</w:t>
+      </w:r>
+    </w:p>
+    <w:p>
+      <w:pPr>
+        <w:ind w:firstLine="720"/>
+        <w:jc w:val="both"/>
+      </w:pPr>
+      <w:r>
         <w:t xml:space="preserve">One of the main </w:t>
       </w:r>
       <w:r>
@@ -1113,11 +1490,9 @@
       <w:r>
         <w:t xml:space="preserve">based on </w:t>
       </w:r>
-      <w:proofErr w:type="gramStart"/>
-      <w:r>
-        <w:t>an MVC</w:t>
-      </w:r>
-      <w:proofErr w:type="gramEnd"/>
+      <w:r>
+        <w:t>MVC</w:t>
+      </w:r>
       <w:r>
         <w:t xml:space="preserve"> architecture in PHP. Due to the fact that most of the development </w:t>
       </w:r>
@@ -1193,6 +1568,228 @@
       <w:r>
         <w:t xml:space="preserve"> </w:t>
       </w:r>
+    </w:p>
+    <w:p>
+      <w:pPr>
+        <w:jc w:val="both"/>
+      </w:pPr>
+    </w:p>
+    <w:p>
+      <w:pPr>
+        <w:jc w:val="both"/>
+        <w:rPr>
+          <w:b/>
+        </w:rPr>
+      </w:pPr>
+      <w:r>
+        <w:rPr>
+          <w:b/>
+        </w:rPr>
+        <w:lastRenderedPageBreak/>
+        <w:t>7.2.3 Control Version System</w:t>
+      </w:r>
+    </w:p>
+    <w:p>
+      <w:pPr>
+        <w:jc w:val="both"/>
+      </w:pPr>
+      <w:r>
+        <w:tab/>
+        <w:t xml:space="preserve">Since the control version system in use is </w:t>
+      </w:r>
+      <w:proofErr w:type="spellStart"/>
+      <w:r>
+        <w:t>GitHub</w:t>
+      </w:r>
+      <w:proofErr w:type="spellEnd"/>
+      <w:r>
+        <w:t xml:space="preserve">, the development team </w:t>
+      </w:r>
+      <w:r>
+        <w:t>opted to use</w:t>
+      </w:r>
+      <w:r>
+        <w:t xml:space="preserve"> </w:t>
+      </w:r>
+      <w:proofErr w:type="spellStart"/>
+      <w:r>
+        <w:t>PhpStorm</w:t>
+      </w:r>
+      <w:proofErr w:type="spellEnd"/>
+      <w:r>
+        <w:t xml:space="preserve"> 1</w:t>
+      </w:r>
+      <w:r>
+        <w:t xml:space="preserve">0, an IDE provided by </w:t>
+      </w:r>
+      <w:proofErr w:type="spellStart"/>
+      <w:r>
+        <w:t>JetBrains</w:t>
+      </w:r>
+      <w:proofErr w:type="spellEnd"/>
+      <w:r>
+        <w:t xml:space="preserve">, since it </w:t>
+      </w:r>
+      <w:r>
+        <w:t xml:space="preserve">is integrated with </w:t>
+      </w:r>
+      <w:proofErr w:type="spellStart"/>
+      <w:r>
+        <w:t>Git</w:t>
+      </w:r>
+      <w:proofErr w:type="spellEnd"/>
+      <w:r>
+        <w:t>. This adds up to the learning curve, since the team membe</w:t>
+      </w:r>
+      <w:r>
+        <w:t xml:space="preserve">rs have to </w:t>
+      </w:r>
+      <w:r>
+        <w:t>learn an unfamiliar</w:t>
+      </w:r>
+      <w:r>
+        <w:t xml:space="preserve"> program, as well as </w:t>
+      </w:r>
+      <w:r>
+        <w:t xml:space="preserve">how it works with </w:t>
+      </w:r>
+      <w:proofErr w:type="spellStart"/>
+      <w:r>
+        <w:t>Git</w:t>
+      </w:r>
+      <w:proofErr w:type="spellEnd"/>
+      <w:r>
+        <w:t xml:space="preserve">. </w:t>
+      </w:r>
+      <w:r>
+        <w:t xml:space="preserve">Using a framework requires </w:t>
+      </w:r>
+      <w:r>
+        <w:t xml:space="preserve">working with </w:t>
+      </w:r>
+      <w:r>
+        <w:t xml:space="preserve">many files, thus the project needs to be carefully managed. </w:t>
+      </w:r>
+      <w:r>
+        <w:t xml:space="preserve">At times, </w:t>
+      </w:r>
+      <w:proofErr w:type="spellStart"/>
+      <w:r>
+        <w:t>PhpStorm</w:t>
+      </w:r>
+      <w:proofErr w:type="spellEnd"/>
+      <w:r>
+        <w:t xml:space="preserve"> 10 </w:t>
+      </w:r>
+      <w:r>
+        <w:t xml:space="preserve">would </w:t>
+      </w:r>
+      <w:r>
+        <w:t xml:space="preserve">not </w:t>
+      </w:r>
+      <w:r>
+        <w:t xml:space="preserve">synchronize properly with the project’s repository on </w:t>
+      </w:r>
+      <w:proofErr w:type="spellStart"/>
+      <w:r>
+        <w:t>GitHub</w:t>
+      </w:r>
+      <w:proofErr w:type="spellEnd"/>
+      <w:r>
+        <w:t xml:space="preserve">, which adds up to the time required to spend on learning </w:t>
+      </w:r>
+      <w:r>
+        <w:t xml:space="preserve">and working on </w:t>
+      </w:r>
+      <w:r>
+        <w:t>other components of the project</w:t>
+      </w:r>
+      <w:r>
+        <w:t>.</w:t>
+      </w:r>
+      <w:r>
+        <w:t xml:space="preserve"> </w:t>
+      </w:r>
+      <w:r>
+        <w:t>Therefore, l</w:t>
+      </w:r>
+      <w:r>
+        <w:t xml:space="preserve">earning how to properly use </w:t>
+      </w:r>
+      <w:proofErr w:type="spellStart"/>
+      <w:r>
+        <w:t>Git</w:t>
+      </w:r>
+      <w:proofErr w:type="spellEnd"/>
+      <w:r>
+        <w:t xml:space="preserve"> with </w:t>
+      </w:r>
+      <w:proofErr w:type="spellStart"/>
+      <w:r>
+        <w:t>PhpStorm</w:t>
+      </w:r>
+      <w:proofErr w:type="spellEnd"/>
+      <w:r>
+        <w:t xml:space="preserve"> can arise in possible delays during development</w:t>
+      </w:r>
+      <w:r>
+        <w:t xml:space="preserve"> due to team members’ inexperience with them.</w:t>
+      </w:r>
+    </w:p>
+    <w:p>
+      <w:pPr>
+        <w:jc w:val="both"/>
+        <w:rPr>
+          <w:b/>
+        </w:rPr>
+      </w:pPr>
+      <w:r>
+        <w:rPr>
+          <w:b/>
+        </w:rPr>
+        <w:t>7.2.</w:t>
+      </w:r>
+      <w:r>
+        <w:rPr>
+          <w:b/>
+        </w:rPr>
+        <w:t>4 Server Uptime</w:t>
+      </w:r>
+    </w:p>
+    <w:p>
+      <w:pPr>
+        <w:jc w:val="both"/>
+      </w:pPr>
+      <w:r>
+        <w:tab/>
+        <w:t xml:space="preserve">During team meetings, the production environment occurs at school. Often times, the network does not work properly as many students and employees try to access Internet at the same time. This would cause a decrease in productive time. Team members also have their own production environment at home. </w:t>
+      </w:r>
+      <w:r>
+        <w:t xml:space="preserve">However, </w:t>
+      </w:r>
+      <w:r>
+        <w:t>if</w:t>
+      </w:r>
+      <w:r>
+        <w:t xml:space="preserve"> a power outage </w:t>
+      </w:r>
+      <w:r>
+        <w:t>occurs,</w:t>
+      </w:r>
+      <w:r>
+        <w:t xml:space="preserve"> the server computer may </w:t>
+      </w:r>
+      <w:r>
+        <w:t>crash;</w:t>
+      </w:r>
+      <w:r>
+        <w:t xml:space="preserve"> hindering deployment and causing further delays.</w:t>
+      </w:r>
+    </w:p>
+    <w:p>
+      <w:pPr>
+        <w:jc w:val="both"/>
+      </w:pPr>
     </w:p>
     <w:sectPr>
       <w:pgSz w:w="12240" w:h="15840"/>
@@ -1813,7 +2410,7 @@
   <a:extraClrSchemeLst/>
   <a:extLst>
     <a:ext uri="{05A4C25C-085E-4340-85A3-A5531E510DB2}">
-      <thm15:themeFamily xmlns:thm15="http://schemas.microsoft.com/office/thememl/2012/main" xmlns="" name="Office Theme" id="{62F939B6-93AF-4DB8-9C6B-D6C7DFDC589F}" vid="{4A3C46E8-61CC-4603-A589-7422A47A8E4A}"/>
+      <thm15:themeFamily xmlns="" xmlns:thm15="http://schemas.microsoft.com/office/thememl/2012/main" name="Office Theme" id="{62F939B6-93AF-4DB8-9C6B-D6C7DFDC589F}" vid="{4A3C46E8-61CC-4603-A589-7422A47A8E4A}"/>
     </a:ext>
   </a:extLst>
 </a:theme>

</xml_diff>